<commit_message>
ajout de la documentation technique
</commit_message>
<xml_diff>
--- a/Documentation/Document Personnel Sarah.docx
+++ b/Documentation/Document Personnel Sarah.docx
@@ -4712,15 +4712,7 @@
         <w:t>réalisé</w:t>
       </w:r>
       <w:r>
-        <w:t xml:space="preserve"> la page Services ainsi que la page About. J’ai réalisé le contenue des pages sens réaliser le menu (header) et le pied de page (</w:t>
-      </w:r>
-      <w:proofErr w:type="spellStart"/>
-      <w:r>
-        <w:t>footer</w:t>
-      </w:r>
-      <w:proofErr w:type="spellEnd"/>
-      <w:r>
-        <w:t xml:space="preserve">). </w:t>
+        <w:t xml:space="preserve"> la page Services ainsi que la page About. J’ai réalisé le contenue des pages sens réaliser le menu (header) et le pied de page (footer). </w:t>
       </w:r>
     </w:p>
     <w:p>
@@ -4849,15 +4841,7 @@
         <w:t>réalisé</w:t>
       </w:r>
       <w:r>
-        <w:t xml:space="preserve"> le haut du </w:t>
-      </w:r>
-      <w:proofErr w:type="spellStart"/>
-      <w:r>
-        <w:t>footer</w:t>
-      </w:r>
-      <w:proofErr w:type="spellEnd"/>
-      <w:r>
-        <w:t xml:space="preserve">. Avec la banderole orange ainsi que l’espace contact. </w:t>
+        <w:t xml:space="preserve"> le haut du footer. Avec la banderole orange ainsi que l’espace contact. </w:t>
       </w:r>
     </w:p>
     <w:p>
@@ -4937,13 +4921,14 @@
         <w:t>les éléments</w:t>
       </w:r>
       <w:r>
-        <w:t xml:space="preserve">. J’ai reçus ensuite l’aide de mes collègue ainsi que de mes mentors afin de pouvoir placer correctement les éléments en display : </w:t>
+        <w:t>. J’ai reçus ensuite l’aide de mes collègue</w:t>
       </w:r>
-      <w:proofErr w:type="spellStart"/>
       <w:r>
-        <w:t>flex</w:t>
+        <w:t>s</w:t>
       </w:r>
-      <w:proofErr w:type="spellEnd"/>
+      <w:r>
+        <w:t xml:space="preserve"> ainsi que de mes mentors afin de pouvoir placer correctement les éléments en display : flex</w:t>
+      </w:r>
       <w:r>
         <w:t xml:space="preserve"> </w:t>
       </w:r>

</xml_diff>